<commit_message>
Fixata la relazione + main.c
</commit_message>
<xml_diff>
--- a/relazione.docx
+++ b/relazione.docx
@@ -360,6 +360,7 @@
           <w:lang w:bidi="it-IT"/>
         </w:rPr>
       </w:pPr>
+      <w:proofErr w:type="spellStart"/>
       <w:r>
         <w:rPr>
           <w:rFonts w:eastAsia="Constantia" w:cstheme="minorHAnsi"/>
@@ -369,6 +370,7 @@
         </w:rPr>
         <w:t>MiniLaska</w:t>
       </w:r>
+      <w:proofErr w:type="spellEnd"/>
       <w:r>
         <w:rPr>
           <w:rFonts w:eastAsia="Constantia" w:cstheme="minorHAnsi"/>
@@ -396,8 +398,18 @@
           <w:b/>
           <w:lang w:bidi="it-IT"/>
         </w:rPr>
-        <w:t xml:space="preserve"> Laska</w:t>
-      </w:r>
+        <w:t xml:space="preserve"> </w:t>
+      </w:r>
+      <w:proofErr w:type="spellStart"/>
+      <w:r>
+        <w:rPr>
+          <w:rFonts w:eastAsia="Constantia" w:cstheme="minorHAnsi"/>
+          <w:b/>
+          <w:lang w:bidi="it-IT"/>
+        </w:rPr>
+        <w:t>Laska</w:t>
+      </w:r>
+      <w:proofErr w:type="spellEnd"/>
       <w:r>
         <w:rPr>
           <w:rFonts w:eastAsia="Constantia" w:cstheme="minorHAnsi"/>
@@ -778,14 +790,21 @@
           <w:rFonts w:eastAsia="Constantia" w:cstheme="minorHAnsi"/>
           <w:lang w:bidi="it-IT"/>
         </w:rPr>
-        <w:t xml:space="preserve"> progetto </w:t>
-      </w:r>
-      <w:r>
-        <w:rPr>
-          <w:rFonts w:eastAsia="Constantia" w:cstheme="minorHAnsi"/>
-          <w:lang w:bidi="it-IT"/>
-        </w:rPr>
-        <w:t>,è stata quella di rappresentare un tavolo da gioco</w:t>
+        <w:t xml:space="preserve"> progetto</w:t>
+      </w:r>
+      <w:r>
+        <w:rPr>
+          <w:rFonts w:eastAsia="Constantia" w:cstheme="minorHAnsi"/>
+          <w:lang w:bidi="it-IT"/>
+        </w:rPr>
+        <w:t xml:space="preserve"> </w:t>
+      </w:r>
+      <w:r>
+        <w:rPr>
+          <w:rFonts w:eastAsia="Constantia" w:cstheme="minorHAnsi"/>
+          <w:lang w:bidi="it-IT"/>
+        </w:rPr>
+        <w:t>è stata quella di rappresentare un tavolo da gioco</w:t>
       </w:r>
       <w:r>
         <w:rPr>
@@ -830,19 +849,35 @@
         </w:rPr>
         <w:t>La f</w:t>
       </w:r>
-      <w:r>
-        <w:rPr>
-          <w:rFonts w:eastAsia="Constantia" w:cstheme="minorHAnsi"/>
-          <w:lang w:bidi="it-IT"/>
-        </w:rPr>
-        <w:t>igura proposta</w:t>
-      </w:r>
-      <w:r>
-        <w:rPr>
-          <w:rFonts w:eastAsia="Constantia" w:cstheme="minorHAnsi"/>
-          <w:lang w:bidi="it-IT"/>
-        </w:rPr>
-        <w:t xml:space="preserve">, presenta la tabella di gioco che ha funto da punto di </w:t>
+      <w:proofErr w:type="spellStart"/>
+      <w:r>
+        <w:rPr>
+          <w:rFonts w:eastAsia="Constantia" w:cstheme="minorHAnsi"/>
+          <w:lang w:bidi="it-IT"/>
+        </w:rPr>
+        <w:t>igura</w:t>
+      </w:r>
+      <w:proofErr w:type="spellEnd"/>
+      <w:r>
+        <w:rPr>
+          <w:rFonts w:eastAsia="Constantia" w:cstheme="minorHAnsi"/>
+          <w:lang w:bidi="it-IT"/>
+        </w:rPr>
+        <w:t xml:space="preserve"> proposta</w:t>
+      </w:r>
+      <w:r>
+        <w:rPr>
+          <w:rFonts w:eastAsia="Constantia" w:cstheme="minorHAnsi"/>
+          <w:lang w:bidi="it-IT"/>
+        </w:rPr>
+        <w:t>,</w:t>
+      </w:r>
+      <w:r>
+        <w:rPr>
+          <w:rFonts w:eastAsia="Constantia" w:cstheme="minorHAnsi"/>
+          <w:lang w:bidi="it-IT"/>
+        </w:rPr>
+        <w:t xml:space="preserve"> presenta la tabella di gioco che ha funto da punto di </w:t>
       </w:r>
       <w:r>
         <w:rPr>
@@ -892,7 +927,7 @@
           <w:rFonts w:eastAsia="Constantia" w:cstheme="minorHAnsi"/>
           <w:lang w:bidi="it-IT"/>
         </w:rPr>
-        <w:t xml:space="preserve"> grafica, </w:t>
+        <w:t xml:space="preserve"> grafica </w:t>
       </w:r>
       <w:r>
         <w:rPr>
@@ -1202,7 +1237,15 @@
           <w:rFonts w:eastAsia="Constantia" w:cstheme="minorHAnsi"/>
           <w:lang w:bidi="it-IT"/>
         </w:rPr>
-        <w:t>“M</w:t>
+        <w:t>“</w:t>
+      </w:r>
+      <w:proofErr w:type="spellStart"/>
+      <w:r>
+        <w:rPr>
+          <w:rFonts w:eastAsia="Constantia" w:cstheme="minorHAnsi"/>
+          <w:lang w:bidi="it-IT"/>
+        </w:rPr>
+        <w:t>M</w:t>
       </w:r>
       <w:r>
         <w:rPr>
@@ -1211,6 +1254,7 @@
         </w:rPr>
         <w:t>iniLaska</w:t>
       </w:r>
+      <w:proofErr w:type="spellEnd"/>
       <w:r>
         <w:rPr>
           <w:rFonts w:eastAsia="Constantia" w:cstheme="minorHAnsi"/>
@@ -1232,6 +1276,7 @@
         </w:rPr>
         <w:t xml:space="preserve">stata creata una </w:t>
       </w:r>
+      <w:proofErr w:type="spellStart"/>
       <w:r>
         <w:rPr>
           <w:rFonts w:eastAsia="Constantia" w:cstheme="minorHAnsi"/>
@@ -1240,6 +1285,7 @@
         </w:rPr>
         <w:t>struct</w:t>
       </w:r>
+      <w:proofErr w:type="spellEnd"/>
       <w:r>
         <w:rPr>
           <w:rFonts w:eastAsia="Constantia" w:cstheme="minorHAnsi"/>
@@ -1247,13 +1293,23 @@
         </w:rPr>
         <w:t xml:space="preserve"> di tipo </w:t>
       </w:r>
+      <w:proofErr w:type="spellStart"/>
       <w:r>
         <w:rPr>
           <w:rFonts w:eastAsia="Constantia" w:cstheme="minorHAnsi"/>
           <w:i/>
           <w:lang w:bidi="it-IT"/>
         </w:rPr>
-        <w:t>struct tower</w:t>
+        <w:t>struct</w:t>
+      </w:r>
+      <w:proofErr w:type="spellEnd"/>
+      <w:r>
+        <w:rPr>
+          <w:rFonts w:eastAsia="Constantia" w:cstheme="minorHAnsi"/>
+          <w:i/>
+          <w:lang w:bidi="it-IT"/>
+        </w:rPr>
+        <w:t xml:space="preserve"> tower</w:t>
       </w:r>
       <w:r>
         <w:rPr>
@@ -1269,13 +1325,23 @@
         </w:rPr>
         <w:t xml:space="preserve"> composta da </w:t>
       </w:r>
+      <w:proofErr w:type="spellStart"/>
       <w:r>
         <w:rPr>
           <w:rFonts w:eastAsia="Constantia" w:cstheme="minorHAnsi"/>
           <w:b/>
           <w:lang w:bidi="it-IT"/>
         </w:rPr>
-        <w:t>composition[3]</w:t>
+        <w:t>composition</w:t>
+      </w:r>
+      <w:proofErr w:type="spellEnd"/>
+      <w:r>
+        <w:rPr>
+          <w:rFonts w:eastAsia="Constantia" w:cstheme="minorHAnsi"/>
+          <w:b/>
+          <w:lang w:bidi="it-IT"/>
+        </w:rPr>
+        <w:t>[3]</w:t>
       </w:r>
       <w:r>
         <w:rPr>
@@ -1343,8 +1409,17 @@
           <w:rFonts w:eastAsia="Constantia" w:cstheme="minorHAnsi"/>
           <w:lang w:bidi="it-IT"/>
         </w:rPr>
-        <w:t>n composition</w:t>
-      </w:r>
+        <w:t xml:space="preserve">n </w:t>
+      </w:r>
+      <w:proofErr w:type="spellStart"/>
+      <w:r>
+        <w:rPr>
+          <w:rFonts w:eastAsia="Constantia" w:cstheme="minorHAnsi"/>
+          <w:lang w:bidi="it-IT"/>
+        </w:rPr>
+        <w:t>composition</w:t>
+      </w:r>
+      <w:proofErr w:type="spellEnd"/>
       <w:r>
         <w:rPr>
           <w:rFonts w:eastAsia="Constantia" w:cstheme="minorHAnsi"/>
@@ -1357,8 +1432,17 @@
           <w:rFonts w:eastAsia="Constantia" w:cstheme="minorHAnsi"/>
           <w:lang w:bidi="it-IT"/>
         </w:rPr>
-        <w:t>[0] sarà contenuto il valore della pedina che si trova nel primo livello della torre, in composition</w:t>
-      </w:r>
+        <w:t xml:space="preserve">[0] sarà contenuto il valore della pedina che si trova nel primo livello della torre, in </w:t>
+      </w:r>
+      <w:proofErr w:type="spellStart"/>
+      <w:r>
+        <w:rPr>
+          <w:rFonts w:eastAsia="Constantia" w:cstheme="minorHAnsi"/>
+          <w:lang w:bidi="it-IT"/>
+        </w:rPr>
+        <w:t>composition</w:t>
+      </w:r>
+      <w:proofErr w:type="spellEnd"/>
       <w:r>
         <w:rPr>
           <w:rFonts w:eastAsia="Constantia" w:cstheme="minorHAnsi"/>
@@ -1394,6 +1478,7 @@
         </w:rPr>
         <w:t xml:space="preserve"> </w:t>
       </w:r>
+      <w:proofErr w:type="spellStart"/>
       <w:r>
         <w:rPr>
           <w:rFonts w:eastAsia="Constantia" w:cstheme="minorHAnsi"/>
@@ -1406,7 +1491,15 @@
           <w:rFonts w:eastAsia="Constantia" w:cstheme="minorHAnsi"/>
           <w:lang w:bidi="it-IT"/>
         </w:rPr>
-        <w:t>omposition[2] il valore della pedina che sta nel terzo</w:t>
+        <w:t>omposition</w:t>
+      </w:r>
+      <w:proofErr w:type="spellEnd"/>
+      <w:r>
+        <w:rPr>
+          <w:rFonts w:eastAsia="Constantia" w:cstheme="minorHAnsi"/>
+          <w:lang w:bidi="it-IT"/>
+        </w:rPr>
+        <w:t>[2] il valore della pedina che sta nel terzo</w:t>
       </w:r>
       <w:r>
         <w:rPr>
@@ -1429,10 +1522,24 @@
           <w:rFonts w:eastAsia="Constantia" w:cstheme="minorHAnsi"/>
           <w:lang w:bidi="it-IT"/>
         </w:rPr>
-        <w:t>Nel caso in cui composizion[0] ha valore 0, ciò indica che è una pedina vuota</w:t>
-      </w:r>
-      <w:bookmarkStart w:id="0" w:name="_GoBack"/>
-      <w:bookmarkEnd w:id="0"/>
+        <w:t xml:space="preserve">Nel caso in cui </w:t>
+      </w:r>
+      <w:proofErr w:type="spellStart"/>
+      <w:r>
+        <w:rPr>
+          <w:rFonts w:eastAsia="Constantia" w:cstheme="minorHAnsi"/>
+          <w:lang w:bidi="it-IT"/>
+        </w:rPr>
+        <w:t>composizion</w:t>
+      </w:r>
+      <w:proofErr w:type="spellEnd"/>
+      <w:r>
+        <w:rPr>
+          <w:rFonts w:eastAsia="Constantia" w:cstheme="minorHAnsi"/>
+          <w:lang w:bidi="it-IT"/>
+        </w:rPr>
+        <w:t>[0] ha valore 0, ciò indica che è una pedina vuota</w:t>
+      </w:r>
     </w:p>
     <w:p>
       <w:pPr>
@@ -1908,20 +2015,40 @@
         </w:rPr>
         <w:t xml:space="preserve"> </w:t>
       </w:r>
+      <w:proofErr w:type="spellStart"/>
       <w:r>
         <w:rPr>
           <w:rFonts w:eastAsia="Constantia" w:cstheme="minorHAnsi"/>
           <w:i/>
           <w:lang w:bidi="it-IT"/>
         </w:rPr>
-        <w:t>int controllopedina</w:t>
-      </w:r>
+        <w:t>int</w:t>
+      </w:r>
+      <w:proofErr w:type="spellEnd"/>
       <w:r>
         <w:rPr>
           <w:rFonts w:eastAsia="Constantia" w:cstheme="minorHAnsi"/>
           <w:i/>
           <w:lang w:bidi="it-IT"/>
         </w:rPr>
+        <w:t xml:space="preserve"> </w:t>
+      </w:r>
+      <w:proofErr w:type="spellStart"/>
+      <w:r>
+        <w:rPr>
+          <w:rFonts w:eastAsia="Constantia" w:cstheme="minorHAnsi"/>
+          <w:i/>
+          <w:lang w:bidi="it-IT"/>
+        </w:rPr>
+        <w:t>controllopedina</w:t>
+      </w:r>
+      <w:proofErr w:type="spellEnd"/>
+      <w:r>
+        <w:rPr>
+          <w:rFonts w:eastAsia="Constantia" w:cstheme="minorHAnsi"/>
+          <w:i/>
+          <w:lang w:bidi="it-IT"/>
+        </w:rPr>
         <w:t>:</w:t>
       </w:r>
       <w:r>
@@ -2188,14 +2315,34 @@
         </w:rPr>
         <w:t xml:space="preserve"> </w:t>
       </w:r>
+      <w:proofErr w:type="spellStart"/>
       <w:r>
         <w:rPr>
           <w:rFonts w:eastAsia="Constantia" w:cstheme="minorHAnsi"/>
           <w:i/>
           <w:lang w:bidi="it-IT"/>
         </w:rPr>
-        <w:t>int controllodestinazione</w:t>
-      </w:r>
+        <w:t>int</w:t>
+      </w:r>
+      <w:proofErr w:type="spellEnd"/>
+      <w:r>
+        <w:rPr>
+          <w:rFonts w:eastAsia="Constantia" w:cstheme="minorHAnsi"/>
+          <w:i/>
+          <w:lang w:bidi="it-IT"/>
+        </w:rPr>
+        <w:t xml:space="preserve"> </w:t>
+      </w:r>
+      <w:proofErr w:type="spellStart"/>
+      <w:r>
+        <w:rPr>
+          <w:rFonts w:eastAsia="Constantia" w:cstheme="minorHAnsi"/>
+          <w:i/>
+          <w:lang w:bidi="it-IT"/>
+        </w:rPr>
+        <w:t>controllodestinazione</w:t>
+      </w:r>
+      <w:proofErr w:type="spellEnd"/>
       <w:r>
         <w:rPr>
           <w:rFonts w:eastAsia="Constantia" w:cstheme="minorHAnsi"/>
@@ -2304,8 +2451,17 @@
           <w:rFonts w:eastAsia="Constantia" w:cstheme="minorHAnsi"/>
           <w:lang w:bidi="it-IT"/>
         </w:rPr>
-        <w:t xml:space="preserve"> e che il movimento sia al rispetto delle regole di MiniLaska</w:t>
-      </w:r>
+        <w:t xml:space="preserve"> e che il movimento sia al rispetto delle regole di </w:t>
+      </w:r>
+      <w:proofErr w:type="spellStart"/>
+      <w:r>
+        <w:rPr>
+          <w:rFonts w:eastAsia="Constantia" w:cstheme="minorHAnsi"/>
+          <w:lang w:bidi="it-IT"/>
+        </w:rPr>
+        <w:t>MiniLaska</w:t>
+      </w:r>
+      <w:proofErr w:type="spellEnd"/>
       <w:r>
         <w:rPr>
           <w:rFonts w:eastAsia="Constantia" w:cstheme="minorHAnsi"/>
@@ -2364,14 +2520,34 @@
         </w:rPr>
         <w:t xml:space="preserve"> </w:t>
       </w:r>
+      <w:proofErr w:type="spellStart"/>
       <w:r>
         <w:rPr>
           <w:rFonts w:eastAsia="Constantia" w:cstheme="minorHAnsi"/>
           <w:i/>
           <w:lang w:bidi="it-IT"/>
         </w:rPr>
-        <w:t>int controllogrado</w:t>
-      </w:r>
+        <w:t>int</w:t>
+      </w:r>
+      <w:proofErr w:type="spellEnd"/>
+      <w:r>
+        <w:rPr>
+          <w:rFonts w:eastAsia="Constantia" w:cstheme="minorHAnsi"/>
+          <w:i/>
+          <w:lang w:bidi="it-IT"/>
+        </w:rPr>
+        <w:t xml:space="preserve"> </w:t>
+      </w:r>
+      <w:proofErr w:type="spellStart"/>
+      <w:r>
+        <w:rPr>
+          <w:rFonts w:eastAsia="Constantia" w:cstheme="minorHAnsi"/>
+          <w:i/>
+          <w:lang w:bidi="it-IT"/>
+        </w:rPr>
+        <w:t>controllogrado</w:t>
+      </w:r>
+      <w:proofErr w:type="spellEnd"/>
       <w:r>
         <w:rPr>
           <w:rFonts w:eastAsia="Constantia" w:cstheme="minorHAnsi"/>
@@ -2393,7 +2569,30 @@
           <w:rFonts w:eastAsia="Constantia" w:cstheme="minorHAnsi"/>
           <w:lang w:bidi="it-IT"/>
         </w:rPr>
-        <w:t xml:space="preserve"> solamente il livello piu alto in cui è presente la pedina</w:t>
+        <w:t xml:space="preserve"> solamente il livello </w:t>
+      </w:r>
+      <w:bookmarkStart w:id="0" w:name="_GoBack"/>
+      <w:bookmarkEnd w:id="0"/>
+      <w:r>
+        <w:rPr>
+          <w:rFonts w:eastAsia="Constantia" w:cstheme="minorHAnsi"/>
+          <w:lang w:bidi="it-IT"/>
+        </w:rPr>
+        <w:t>pi</w:t>
+      </w:r>
+      <w:r>
+        <w:rPr>
+          <w:rFonts w:eastAsia="Constantia" w:cstheme="minorHAnsi"/>
+          <w:lang w:bidi="it-IT"/>
+        </w:rPr>
+        <w:t>ù</w:t>
+      </w:r>
+      <w:r>
+        <w:rPr>
+          <w:rFonts w:eastAsia="Constantia" w:cstheme="minorHAnsi"/>
+          <w:lang w:bidi="it-IT"/>
+        </w:rPr>
+        <w:t xml:space="preserve"> alto in cui è presente la pedina</w:t>
       </w:r>
       <w:r>
         <w:rPr>
@@ -2457,8 +2656,36 @@
           <w:i/>
           <w:lang w:bidi="it-IT"/>
         </w:rPr>
-        <w:t xml:space="preserve"> int obbligomangiare</w:t>
-      </w:r>
+        <w:t xml:space="preserve"> </w:t>
+      </w:r>
+      <w:proofErr w:type="spellStart"/>
+      <w:r>
+        <w:rPr>
+          <w:rFonts w:eastAsia="Constantia" w:cstheme="minorHAnsi"/>
+          <w:i/>
+          <w:lang w:bidi="it-IT"/>
+        </w:rPr>
+        <w:t>int</w:t>
+      </w:r>
+      <w:proofErr w:type="spellEnd"/>
+      <w:r>
+        <w:rPr>
+          <w:rFonts w:eastAsia="Constantia" w:cstheme="minorHAnsi"/>
+          <w:i/>
+          <w:lang w:bidi="it-IT"/>
+        </w:rPr>
+        <w:t xml:space="preserve"> </w:t>
+      </w:r>
+      <w:proofErr w:type="spellStart"/>
+      <w:r>
+        <w:rPr>
+          <w:rFonts w:eastAsia="Constantia" w:cstheme="minorHAnsi"/>
+          <w:i/>
+          <w:lang w:bidi="it-IT"/>
+        </w:rPr>
+        <w:t>obbligomangiare</w:t>
+      </w:r>
+      <w:proofErr w:type="spellEnd"/>
       <w:r>
         <w:rPr>
           <w:rFonts w:eastAsia="Constantia" w:cstheme="minorHAnsi"/>
@@ -2525,20 +2752,30 @@
         </w:rPr>
         <w:t xml:space="preserve">In aiuto alla prima funzione viene introdotta a seguire anche: </w:t>
       </w:r>
+      <w:proofErr w:type="spellStart"/>
       <w:r>
         <w:rPr>
           <w:rFonts w:eastAsia="Constantia" w:cstheme="minorHAnsi"/>
           <w:i/>
           <w:lang w:bidi="it-IT"/>
         </w:rPr>
-        <w:t xml:space="preserve">int </w:t>
-      </w:r>
+        <w:t>int</w:t>
+      </w:r>
+      <w:proofErr w:type="spellEnd"/>
       <w:r>
         <w:rPr>
           <w:rFonts w:eastAsia="Constantia" w:cstheme="minorHAnsi"/>
           <w:i/>
           <w:lang w:bidi="it-IT"/>
         </w:rPr>
+        <w:t xml:space="preserve"> </w:t>
+      </w:r>
+      <w:r>
+        <w:rPr>
+          <w:rFonts w:eastAsia="Constantia" w:cstheme="minorHAnsi"/>
+          <w:i/>
+          <w:lang w:bidi="it-IT"/>
+        </w:rPr>
         <w:t xml:space="preserve">  </w:t>
       </w:r>
     </w:p>
@@ -2558,6 +2795,7 @@
         </w:rPr>
         <w:t xml:space="preserve">       </w:t>
       </w:r>
+      <w:proofErr w:type="spellStart"/>
       <w:r>
         <w:rPr>
           <w:rFonts w:eastAsia="Constantia" w:cstheme="minorHAnsi"/>
@@ -2566,6 +2804,7 @@
         </w:rPr>
         <w:t>angolopedine</w:t>
       </w:r>
+      <w:proofErr w:type="spellEnd"/>
       <w:r>
         <w:rPr>
           <w:rFonts w:eastAsia="Constantia" w:cstheme="minorHAnsi"/>
@@ -2620,14 +2859,34 @@
         </w:rPr>
         <w:t xml:space="preserve"> </w:t>
       </w:r>
+      <w:proofErr w:type="spellStart"/>
       <w:r>
         <w:rPr>
           <w:rFonts w:eastAsia="Constantia" w:cstheme="minorHAnsi"/>
           <w:i/>
           <w:lang w:bidi="it-IT"/>
         </w:rPr>
-        <w:t>void spostapedina</w:t>
-      </w:r>
+        <w:t>void</w:t>
+      </w:r>
+      <w:proofErr w:type="spellEnd"/>
+      <w:r>
+        <w:rPr>
+          <w:rFonts w:eastAsia="Constantia" w:cstheme="minorHAnsi"/>
+          <w:i/>
+          <w:lang w:bidi="it-IT"/>
+        </w:rPr>
+        <w:t xml:space="preserve"> </w:t>
+      </w:r>
+      <w:proofErr w:type="spellStart"/>
+      <w:r>
+        <w:rPr>
+          <w:rFonts w:eastAsia="Constantia" w:cstheme="minorHAnsi"/>
+          <w:i/>
+          <w:lang w:bidi="it-IT"/>
+        </w:rPr>
+        <w:t>spostapedina</w:t>
+      </w:r>
+      <w:proofErr w:type="spellEnd"/>
       <w:r>
         <w:rPr>
           <w:rFonts w:eastAsia="Constantia" w:cstheme="minorHAnsi"/>
@@ -2814,13 +3073,23 @@
         </w:rPr>
         <w:t>“</w:t>
       </w:r>
+      <w:proofErr w:type="spellStart"/>
       <w:r>
         <w:rPr>
           <w:rFonts w:eastAsia="Constantia" w:cstheme="minorHAnsi"/>
           <w:i/>
           <w:lang w:bidi="it-IT"/>
         </w:rPr>
-        <w:t>int turno</w:t>
+        <w:t>int</w:t>
+      </w:r>
+      <w:proofErr w:type="spellEnd"/>
+      <w:r>
+        <w:rPr>
+          <w:rFonts w:eastAsia="Constantia" w:cstheme="minorHAnsi"/>
+          <w:i/>
+          <w:lang w:bidi="it-IT"/>
+        </w:rPr>
+        <w:t xml:space="preserve"> turno</w:t>
       </w:r>
       <w:r>
         <w:rPr>
@@ -2917,13 +3186,31 @@
         </w:rPr>
         <w:t xml:space="preserve"> </w:t>
       </w:r>
-      <w:r>
-        <w:rPr>
-          <w:rFonts w:eastAsia="Constantia" w:cstheme="minorHAnsi"/>
-          <w:lang w:bidi="it-IT"/>
-        </w:rPr>
-        <w:t>int controllo_pedine_presenti</w:t>
-      </w:r>
+      <w:proofErr w:type="spellStart"/>
+      <w:r>
+        <w:rPr>
+          <w:rFonts w:eastAsia="Constantia" w:cstheme="minorHAnsi"/>
+          <w:lang w:bidi="it-IT"/>
+        </w:rPr>
+        <w:t>int</w:t>
+      </w:r>
+      <w:proofErr w:type="spellEnd"/>
+      <w:r>
+        <w:rPr>
+          <w:rFonts w:eastAsia="Constantia" w:cstheme="minorHAnsi"/>
+          <w:lang w:bidi="it-IT"/>
+        </w:rPr>
+        <w:t xml:space="preserve"> </w:t>
+      </w:r>
+      <w:proofErr w:type="spellStart"/>
+      <w:r>
+        <w:rPr>
+          <w:rFonts w:eastAsia="Constantia" w:cstheme="minorHAnsi"/>
+          <w:lang w:bidi="it-IT"/>
+        </w:rPr>
+        <w:t>controllo_pedine_presenti</w:t>
+      </w:r>
+      <w:proofErr w:type="spellEnd"/>
       <w:r>
         <w:rPr>
           <w:rFonts w:eastAsia="Constantia" w:cstheme="minorHAnsi"/>
@@ -5489,7 +5776,7 @@
 </file>
 
 <file path=customXml/itemProps1.xml><?xml version="1.0" encoding="utf-8"?>
-<ds:datastoreItem xmlns:ds="http://schemas.openxmlformats.org/officeDocument/2006/customXml" ds:itemID="{F90BEE58-51CA-43B4-9B23-FD3E3AC685F3}">
+<ds:datastoreItem xmlns:ds="http://schemas.openxmlformats.org/officeDocument/2006/customXml" ds:itemID="{4177F460-C7E3-49A1-8A7A-D54F3F12FD90}">
   <ds:schemaRefs>
     <ds:schemaRef ds:uri="http://schemas.openxmlformats.org/officeDocument/2006/bibliography"/>
   </ds:schemaRefs>

</xml_diff>